<commit_message>
bilan perso et modif bilan
</commit_message>
<xml_diff>
--- a/ProjetS2/Bilan projet.docx
+++ b/ProjetS2/Bilan projet.docx
@@ -93,14 +93,7 @@
           <w:sz w:val="24"/>
           <w:szCs w:val="24"/>
         </w:rPr>
-        <w:t xml:space="preserve">la </w:t>
-      </w:r>
-      <w:r>
-        <w:rPr>
-          <w:sz w:val="24"/>
-          <w:szCs w:val="24"/>
-        </w:rPr>
-        <w:t>MOE</w:t>
+        <w:t>la MOE</w:t>
       </w:r>
       <w:r>
         <w:rPr>
@@ -456,7 +449,6 @@
           <w:sz w:val="24"/>
           <w:szCs w:val="24"/>
         </w:rPr>
-        <w:lastRenderedPageBreak/>
         <w:t xml:space="preserve">Concernant </w:t>
       </w:r>
       <w:r>
@@ -517,7 +509,14 @@
           <w:sz w:val="24"/>
           <w:szCs w:val="24"/>
         </w:rPr>
-        <w:t>Nous avons tout de même rencontré quelques problèmes. Tout d’abord, nous n’avons pu organiser que très peu de réunions. Enfin, l’utilisation de git nous a donné quelques sueurs froides puisque le changement de JRE au cours du projet a entraîné des conflits dans les classes, nous obligeant à récupérer les fichiers réalisés la veille. Ce problème a donc été source d’une importante perte de temps de travail.</w:t>
+        <w:t>Nous avons tout de même rencontré quelques problèmes. Tout d’abord, nous n’avons pu organiser que très peu de réunions. Enfin, l’utilisation de git nous a donné quelques sueurs froides puisque le changement de JRE au cours du projet a entraîné des conflits dans les classes, nous obligeant à récupérer les fichiers réalisés la veille. Ce problème a donc été source d’une impor</w:t>
+      </w:r>
+      <w:r>
+        <w:rPr>
+          <w:sz w:val="24"/>
+          <w:szCs w:val="24"/>
+        </w:rPr>
+        <w:t>tante perte de temps de travail puisque nous avons perdu la quasi-totalité du travail effectué lors de cette journée.</w:t>
       </w:r>
     </w:p>
     <w:p>
@@ -662,8 +661,6 @@
           <w:szCs w:val="24"/>
         </w:rPr>
       </w:pPr>
-      <w:bookmarkStart w:id="0" w:name="_GoBack"/>
-      <w:bookmarkEnd w:id="0"/>
     </w:p>
     <w:p>
       <w:pPr>
@@ -715,35 +712,7 @@
           <w:sz w:val="32"/>
           <w:szCs w:val="32"/>
         </w:rPr>
-        <w:t>Bilan</w:t>
-      </w:r>
-      <w:r>
-        <w:rPr>
-          <w:sz w:val="32"/>
-          <w:szCs w:val="32"/>
-        </w:rPr>
-        <w:t>s</w:t>
-      </w:r>
-      <w:r>
-        <w:rPr>
-          <w:sz w:val="32"/>
-          <w:szCs w:val="32"/>
-        </w:rPr>
-        <w:t xml:space="preserve"> </w:t>
-      </w:r>
-      <w:r>
-        <w:rPr>
-          <w:sz w:val="32"/>
-          <w:szCs w:val="32"/>
-        </w:rPr>
-        <w:t>personnels des membres  du</w:t>
-      </w:r>
-      <w:r>
-        <w:rPr>
-          <w:sz w:val="32"/>
-          <w:szCs w:val="32"/>
-        </w:rPr>
-        <w:t xml:space="preserve"> projet </w:t>
+        <w:t xml:space="preserve">Bilans personnels des membres  du projet </w:t>
       </w:r>
     </w:p>
     <w:p>

</xml_diff>